<commit_message>
Refactor frontend layout and styles for professional appearance
- Center download button and add spacing in response display component.

- Apply global styles for consistent look and feel.

- Update individual component styles for better modularity.
</commit_message>
<xml_diff>
--- a/backend/output/response.docx
+++ b/backend/output/response.docx
@@ -4,117 +4,99 @@
   <w:body>
     <w:p>
       <w:r>
-        <w:t>Certainly! Here's an example resume for a junior software engineer with personal project experience, and professional experience in software support and process improvement:</w:t>
+        <w:t>[Your Name]</w:t>
         <w:br/>
+        <w:t>[Your Address]</w:t>
         <w:br/>
-        <w:t>-----------------</w:t>
+        <w:t>[City, State, ZIP Code]</w:t>
         <w:br/>
-        <w:t>[Your Full Name]</w:t>
+        <w:t>[Email Address]</w:t>
         <w:br/>
+        <w:t>[Phone Number]</w:t>
         <w:br/>
-        <w:t>[Address, City, State ZIP Code] | [Phone Number] | [Email Address]</w:t>
+        <w:t>[LinkedIn Profile]</w:t>
         <w:br/>
         <w:br/>
         <w:t>Objective:</w:t>
         <w:br/>
-        <w:t>Highly motivated and detail-oriented junior software engineer with experience in personal project software engineering and professional software support. Seeking a challenging position to apply technical expertise and contribute to the development of innovative software solutions.</w:t>
+        <w:t>Highly skilled and driven Software Engineer with a successful track record in designing and developing complex software applications. Seeking a software engineering position at Goldman Sachs to leverage my expertise in building scalable and robust solutions.</w:t>
         <w:br/>
         <w:br/>
         <w:t>Education:</w:t>
         <w:br/>
-        <w:t>Bachelor of Science in Computer Science - [University Name], [City, State]</w:t>
-        <w:br/>
-        <w:t>[Year of Graduation]</w:t>
+        <w:t>Bachelor of Science in Computer Science, [University Name], [Year]</w:t>
         <w:br/>
         <w:br/>
-        <w:t>Technical Skills:</w:t>
+        <w:t>Skills:</w:t>
         <w:br/>
-        <w:t>Languages: Java, C++, Python</w:t>
+        <w:t>- Proficient in programming languages such as Java, C++, and Python</w:t>
         <w:br/>
-        <w:t>Web Development: HTML, CSS, JavaScript, Bootstrap</w:t>
+        <w:t>- Extensive experience with software development methodologies, including Agile and Scrum</w:t>
         <w:br/>
-        <w:t>Tools &amp; Technologies: Git, SQL, Visual Studio, Eclipse, Jira, Confluence</w:t>
+        <w:t>- Strong knowledge of web and mobile application development frameworks (e.g., Spring, React Native)</w:t>
+        <w:br/>
+        <w:t>- Expertise in database management systems like MySQL and MongoDB</w:t>
+        <w:br/>
+        <w:t>- Solid understanding of distributed systems and cloud computing platforms (e.g., AWS)</w:t>
+        <w:br/>
+        <w:t>- Excellent problem-solving and analytical skills</w:t>
+        <w:br/>
+        <w:t>- Strong teamwork and collaboration abilities</w:t>
+        <w:br/>
+        <w:t>- Exceptional communication and interpersonal skills</w:t>
+        <w:br/>
+        <w:t>- Ability to adapt and learn new technologies quickly</w:t>
         <w:br/>
         <w:br/>
         <w:t>Experience:</w:t>
         <w:br/>
+        <w:t>Software Engineer, InfoSys [Years]</w:t>
         <w:br/>
-        <w:t>Junior Software Engineer | [Company Name], [City, State]</w:t>
+        <w:t>- Developed and maintained enterprise-scale software applications using Java and Spring framework</w:t>
         <w:br/>
-        <w:t>[Dates]</w:t>
+        <w:t>- Collaborated with cross-functional teams to design and implement software solutions</w:t>
+        <w:br/>
+        <w:t>- Optimized performance and scalability of back-end systems, resulting in improved efficiency</w:t>
         <w:br/>
         <w:br/>
-        <w:t>- Collaborated with a team of developers to design and implement new features for a web-based application using Java, JavaScript, HTML, and CSS.</w:t>
+        <w:t>Solution Architect, HOLO-LIGHT [Years]</w:t>
         <w:br/>
-        <w:t>- Developed and maintained database schemas using SQL for efficient data storage and retrieval.</w:t>
+        <w:t>- Designed and implemented software architecture for augmented reality applications</w:t>
         <w:br/>
-        <w:t>- Conducted code reviews and performed debugging to identify and fix software defects.</w:t>
+        <w:t>- Led a team of developers to successfully deliver high-quality projects within strict timelines</w:t>
         <w:br/>
-        <w:t>- Participated in agile development processes, adhering to established coding standards and project timelines.</w:t>
+        <w:t>- Collaborated with clients to understand their requirements and provide technical guidance</w:t>
         <w:br/>
-        <w:t>- Implemented unit tests and automated test scripts using JUnit and Selenium.</w:t>
+        <w:t>- Implemented DevOps practices to streamline the software development and deployment processes</w:t>
         <w:br/>
         <w:br/>
-        <w:t>Software Support Intern | [Company Name], [City, State]</w:t>
+        <w:t>Software Engineer, Celonis [Years]</w:t>
         <w:br/>
-        <w:t>[Dates]</w:t>
+        <w:t>- Designed and developed data integration solutions using Python and SQL</w:t>
         <w:br/>
+        <w:t>- Implemented advanced analytics algorithms to optimize data processing efficiency</w:t>
         <w:br/>
-        <w:t>- Assisted users with technical issues related to software applications, providing timely and effective solutions.</w:t>
+        <w:t>- Collaborated with product managers to design and implement new features and enhancements</w:t>
         <w:br/>
-        <w:t>- Identified and diagnosed application bugs, documented them, and reported to the development team for resolution.</w:t>
-        <w:br/>
-        <w:t>- Conducted software testing and quality assurance to ensure a stable and reliable product.</w:t>
-        <w:br/>
-        <w:t>- Created user documentation and training materials to assist end-users in navigating software applications.</w:t>
-        <w:br/>
-        <w:t>- Collaborated with cross-functional teams to troubleshoot and address customer inquiries and concerns.</w:t>
-        <w:br/>
-        <w:br/>
-        <w:t>Personal Project Software Engineer | [Years]</w:t>
-        <w:br/>
-        <w:br/>
-        <w:t>- Independently designed and developed a mobile application using Java and SQLite for managing personal finances.</w:t>
-        <w:br/>
-        <w:t>- Implemented database design, user authentication, data encryption, and robust error handling.</w:t>
-        <w:br/>
-        <w:t>- Completed full-stack development, including frontend UI/UX design with XML layouts and backend logic.</w:t>
-        <w:br/>
-        <w:t>- Followed best practices and utilized version control to ensure efficient code management.</w:t>
-        <w:br/>
-        <w:br/>
-        <w:t>Process Improvement Assistant | [Company Name], [City, State]</w:t>
-        <w:br/>
-        <w:t>[Dates]</w:t>
-        <w:br/>
-        <w:br/>
-        <w:t>- Identified process bottlenecks and inefficiencies, suggesting and implementing improvements to increase productivity.</w:t>
-        <w:br/>
-        <w:t>- Gathered and analyzed data, identifying trends and patterns to provide actionable insights.</w:t>
-        <w:br/>
-        <w:t>- Collaborated with cross-functional teams to streamline communication and enhance coordination between departments.</w:t>
-        <w:br/>
-        <w:t>- Assisted in the implementation of Agile methodologies, resulting in improved project management and team efficiency.</w:t>
+        <w:t>- Assisted with quality assurance activities, conducting thorough testing to ensure software reliability</w:t>
         <w:br/>
         <w:br/>
         <w:t>Projects:</w:t>
         <w:br/>
-        <w:t>- [List any notable personal or academic projects in software engineering along with a brief description of their functionality and technologies utilized.]</w:t>
+        <w:t>[Optional: List relevant projects emphasizing your technical skills and accomplishments]</w:t>
         <w:br/>
         <w:br/>
-        <w:t>Honors &amp; Certifications:</w:t>
+        <w:t>Certifications:</w:t>
         <w:br/>
-        <w:t>- [List any academic or professional honors, awards, or certifications relevant to software engineering.]</w:t>
+        <w:t>[List any relevant certifications or trainings]</w:t>
         <w:br/>
         <w:br/>
         <w:t>References:</w:t>
         <w:br/>
-        <w:t>Available upon request.</w:t>
-        <w:br/>
-        <w:t>-----------------</w:t>
+        <w:t>Available upon request</w:t>
         <w:br/>
         <w:br/>
-        <w:t>Remember to tailor the resume to your specific qualifications, experience, and the requirements of the job you are applying for.</w:t>
+        <w:t>Note: Tailor the resume to highlight specific skills and experiences relevant to the job requirements at Goldman Sachs. Use action verbs and quantifiable achievements to make your resume stand out. Proofread and format the document in a professional manner.</w:t>
       </w:r>
     </w:p>
     <w:sectPr>

</xml_diff>